<commit_message>
Updated outline and slides
</commit_message>
<xml_diff>
--- a/slides/Slide outline.docx
+++ b/slides/Slide outline.docx
@@ -43,7 +43,7 @@
       </w:tblGrid>
       <w:tr>
         <w:trPr>
-          <w:trHeight w:val="3032"/>
+          <w:trHeight w:val="20"/>
         </w:trPr>
         <w:tc>
           <w:tcPr>
@@ -169,6 +169,21 @@
               <w:spacing w:line="276" w:lineRule="auto"/>
             </w:pPr>
             <w:r>
+              <w:t>Documentation</w:t>
+            </w:r>
+            <w:r>
+              <w:t xml:space="preserve"> (show website)</w:t>
+            </w:r>
+          </w:p>
+          <w:p>
+            <w:pPr>
+              <w:numPr>
+                <w:ilvl w:val="1"/>
+                <w:numId w:val="1"/>
+              </w:numPr>
+              <w:spacing w:line="276" w:lineRule="auto"/>
+            </w:pPr>
+            <w:r>
               <w:t xml:space="preserve">Exercises </w:t>
             </w:r>
             <w:r>
@@ -180,6 +195,12 @@
             <w:r>
               <w:t>)</w:t>
             </w:r>
+          </w:p>
+          <w:p>
+            <w:pPr>
+              <w:spacing w:line="276" w:lineRule="auto"/>
+              <w:ind w:left="2070"/>
+            </w:pPr>
           </w:p>
         </w:tc>
         <w:tc>
@@ -198,7 +219,7 @@
       </w:tr>
       <w:tr>
         <w:trPr>
-          <w:trHeight w:val="4400"/>
+          <w:trHeight w:val="20"/>
         </w:trPr>
         <w:tc>
           <w:tcPr>
@@ -347,6 +368,21 @@
               <w:pStyle w:val="ListParagraph"/>
             </w:pPr>
           </w:p>
+          <w:p>
+            <w:pPr>
+              <w:pStyle w:val="ListParagraph"/>
+            </w:pPr>
+          </w:p>
+          <w:p>
+            <w:pPr>
+              <w:pStyle w:val="ListParagraph"/>
+            </w:pPr>
+          </w:p>
+          <w:p>
+            <w:pPr>
+              <w:pStyle w:val="ListParagraph"/>
+            </w:pPr>
+          </w:p>
         </w:tc>
         <w:tc>
           <w:tcPr>
@@ -354,6 +390,7 @@
           </w:tcPr>
           <w:p>
             <w:r>
+              <w:lastRenderedPageBreak/>
               <w:t>1</w:t>
             </w:r>
             <w:r>
@@ -367,7 +404,7 @@
       </w:tr>
       <w:tr>
         <w:trPr>
-          <w:trHeight w:val="2690"/>
+          <w:trHeight w:val="20"/>
         </w:trPr>
         <w:tc>
           <w:tcPr>
@@ -383,7 +420,6 @@
               <w:rPr>
                 <w:b/>
               </w:rPr>
-              <w:lastRenderedPageBreak/>
               <w:t xml:space="preserve">(Basic) model taxonomy </w:t>
             </w:r>
           </w:p>
@@ -485,6 +521,11 @@
               <w:t>Cohort vs individual simulation</w:t>
             </w:r>
           </w:p>
+          <w:p>
+            <w:pPr>
+              <w:pStyle w:val="ListParagraph"/>
+            </w:pPr>
+          </w:p>
         </w:tc>
         <w:tc>
           <w:tcPr>
@@ -492,14 +533,20 @@
           </w:tcPr>
           <w:p>
             <w:r>
-              <w:t>15 min</w:t>
+              <w:t>1</w:t>
+            </w:r>
+            <w:r>
+              <w:t>0</w:t>
+            </w:r>
+            <w:r>
+              <w:t xml:space="preserve"> min</w:t>
             </w:r>
           </w:p>
         </w:tc>
       </w:tr>
       <w:tr>
         <w:trPr>
-          <w:trHeight w:val="3320"/>
+          <w:trHeight w:val="20"/>
         </w:trPr>
         <w:tc>
           <w:tcPr>
@@ -606,76 +653,23 @@
               <w:ind w:left="1440"/>
             </w:pPr>
             <w:r>
-              <w:t>Health states and transition diagram &amp; matrix</w:t>
-            </w:r>
-          </w:p>
-          <w:p>
-            <w:pPr>
-              <w:pStyle w:val="ListParagraph"/>
-              <w:numPr>
-                <w:ilvl w:val="1"/>
-                <w:numId w:val="1"/>
-              </w:numPr>
+              <w:t xml:space="preserve">Explain </w:t>
+            </w:r>
+            <w:r>
+              <w:t xml:space="preserve">R code </w:t>
+            </w:r>
+          </w:p>
+          <w:p>
+            <w:pPr>
+              <w:pStyle w:val="ListParagraph"/>
               <w:ind w:left="1440"/>
             </w:pPr>
-            <w:r>
-              <w:t>R code matrix</w:t>
-            </w:r>
-          </w:p>
-          <w:p>
-            <w:pPr>
-              <w:pStyle w:val="ListParagraph"/>
-              <w:numPr>
-                <w:ilvl w:val="1"/>
-                <w:numId w:val="1"/>
-              </w:numPr>
+          </w:p>
+          <w:p>
+            <w:pPr>
+              <w:pStyle w:val="ListParagraph"/>
               <w:ind w:left="1440"/>
             </w:pPr>
-            <w:r>
-              <w:t>R code state occupancy over time</w:t>
-            </w:r>
-          </w:p>
-          <w:p>
-            <w:pPr>
-              <w:pStyle w:val="ListParagraph"/>
-              <w:numPr>
-                <w:ilvl w:val="1"/>
-                <w:numId w:val="1"/>
-              </w:numPr>
-            </w:pPr>
-            <w:r>
-              <w:t>R code compute expected outcomes</w:t>
-            </w:r>
-          </w:p>
-          <w:p>
-            <w:pPr>
-              <w:pStyle w:val="ListParagraph"/>
-              <w:numPr>
-                <w:ilvl w:val="1"/>
-                <w:numId w:val="1"/>
-              </w:numPr>
-            </w:pPr>
-            <w:r>
-              <w:t>R code ICER</w:t>
-            </w:r>
-          </w:p>
-          <w:p>
-            <w:pPr>
-              <w:pStyle w:val="ListParagraph"/>
-              <w:numPr>
-                <w:ilvl w:val="0"/>
-                <w:numId w:val="1"/>
-              </w:numPr>
-            </w:pPr>
-            <w:r>
-              <w:t xml:space="preserve">Incorporating </w:t>
-            </w:r>
-            <w:r>
-              <w:t>Probabilistic sensitivity analysis</w:t>
-            </w:r>
-            <w:r>
-              <w:t xml:space="preserve"> </w:t>
-            </w:r>
           </w:p>
         </w:tc>
         <w:tc>
@@ -684,14 +678,17 @@
           </w:tcPr>
           <w:p>
             <w:r>
-              <w:t>20 min</w:t>
+              <w:t>15</w:t>
+            </w:r>
+            <w:r>
+              <w:t xml:space="preserve"> min</w:t>
             </w:r>
           </w:p>
         </w:tc>
       </w:tr>
       <w:tr>
         <w:trPr>
-          <w:trHeight w:val="1070"/>
+          <w:trHeight w:val="20"/>
         </w:trPr>
         <w:tc>
           <w:tcPr>
@@ -745,7 +742,41 @@
                 <w:i/>
                 <w:color w:val="00B0F0"/>
               </w:rPr>
-              <w:t>Review and run R code</w:t>
+              <w:t xml:space="preserve">Review </w:t>
+            </w:r>
+            <w:r>
+              <w:rPr>
+                <w:i/>
+                <w:color w:val="00B0F0"/>
+              </w:rPr>
+              <w:t>documentation</w:t>
+            </w:r>
+          </w:p>
+          <w:p>
+            <w:pPr>
+              <w:pStyle w:val="ListParagraph"/>
+              <w:numPr>
+                <w:ilvl w:val="0"/>
+                <w:numId w:val="1"/>
+              </w:numPr>
+              <w:rPr>
+                <w:i/>
+                <w:color w:val="00B0F0"/>
+              </w:rPr>
+            </w:pPr>
+            <w:r>
+              <w:rPr>
+                <w:i/>
+                <w:color w:val="00B0F0"/>
+              </w:rPr>
+              <w:t xml:space="preserve">Review </w:t>
+            </w:r>
+            <w:r>
+              <w:rPr>
+                <w:i/>
+                <w:color w:val="00B0F0"/>
+              </w:rPr>
+              <w:t>and run R code</w:t>
             </w:r>
           </w:p>
           <w:p>
@@ -779,70 +810,34 @@
                 <w:i/>
                 <w:color w:val="00B0F0"/>
               </w:rPr>
-              <w:t>, utility, costs, time horizon, discount rate)</w:t>
-            </w:r>
-          </w:p>
-          <w:p>
-            <w:pPr>
-              <w:pStyle w:val="ListParagraph"/>
-              <w:rPr>
-                <w:i/>
-                <w:color w:val="00B0F0"/>
-              </w:rPr>
-            </w:pPr>
-          </w:p>
-          <w:p>
-            <w:pPr>
-              <w:pStyle w:val="ListParagraph"/>
-              <w:numPr>
-                <w:ilvl w:val="0"/>
-                <w:numId w:val="1"/>
-              </w:numPr>
-              <w:rPr>
-                <w:i/>
-                <w:color w:val="00B0F0"/>
-              </w:rPr>
-            </w:pPr>
-            <w:r>
-              <w:rPr>
-                <w:i/>
-                <w:color w:val="00B0F0"/>
-              </w:rPr>
-              <w:t>Review and run R code incorporating PSA</w:t>
-            </w:r>
-          </w:p>
-          <w:p>
-            <w:pPr>
-              <w:pStyle w:val="ListParagraph"/>
-              <w:numPr>
-                <w:ilvl w:val="0"/>
-                <w:numId w:val="1"/>
-              </w:numPr>
-              <w:rPr>
-                <w:i/>
-                <w:color w:val="00B0F0"/>
-              </w:rPr>
-            </w:pPr>
-            <w:r>
-              <w:rPr>
-                <w:i/>
-                <w:color w:val="00B0F0"/>
-              </w:rPr>
-              <w:t>Modify uncertainty transition probabilities and</w:t>
-            </w:r>
-            <w:bookmarkStart w:id="0" w:name="_GoBack"/>
-            <w:bookmarkEnd w:id="0"/>
-            <w:r>
-              <w:rPr>
-                <w:i/>
-                <w:color w:val="00B0F0"/>
-              </w:rPr>
-              <w:t xml:space="preserve"> relative treatment effect</w:t>
-            </w:r>
-          </w:p>
-          <w:p>
-            <w:pPr>
-              <w:ind w:left="360"/>
+              <w:t>, utility, costs, time horizon, discount rate</w:t>
+            </w:r>
+            <w:r>
+              <w:rPr>
+                <w:i/>
+                <w:color w:val="00B0F0"/>
+              </w:rPr>
+              <w:t xml:space="preserve">, </w:t>
+            </w:r>
+            <w:proofErr w:type="spellStart"/>
+            <w:r>
+              <w:rPr>
+                <w:i/>
+                <w:color w:val="00B0F0"/>
+              </w:rPr>
+              <w:t>etc</w:t>
+            </w:r>
+            <w:proofErr w:type="spellEnd"/>
+            <w:r>
+              <w:rPr>
+                <w:i/>
+                <w:color w:val="00B0F0"/>
+              </w:rPr>
+              <w:t>)</w:t>
+            </w:r>
+          </w:p>
+          <w:p>
+            <w:pPr>
               <w:rPr>
                 <w:i/>
                 <w:color w:val="00B0F0"/>
@@ -875,7 +870,14 @@
                 <w:i/>
                 <w:color w:val="00B0F0"/>
               </w:rPr>
-              <w:t>25</w:t>
+              <w:t>1</w:t>
+            </w:r>
+            <w:r>
+              <w:rPr>
+                <w:i/>
+                <w:color w:val="00B0F0"/>
+              </w:rPr>
+              <w:t>5</w:t>
             </w:r>
             <w:r>
               <w:rPr>
@@ -889,7 +891,7 @@
       </w:tr>
       <w:tr>
         <w:trPr>
-          <w:trHeight w:val="2149"/>
+          <w:trHeight w:val="20"/>
         </w:trPr>
         <w:tc>
           <w:tcPr>
@@ -905,7 +907,6 @@
               <w:rPr>
                 <w:b/>
               </w:rPr>
-              <w:lastRenderedPageBreak/>
               <w:t xml:space="preserve">Simple Markov cohort models </w:t>
             </w:r>
           </w:p>
@@ -919,10 +920,28 @@
               <w:rPr>
                 <w:b/>
               </w:rPr>
-              <w:t>(part 2)</w:t>
-            </w:r>
-          </w:p>
-          <w:p/>
+              <w:t xml:space="preserve">(part </w:t>
+            </w:r>
+            <w:r>
+              <w:rPr>
+                <w:b/>
+              </w:rPr>
+              <w:t>2</w:t>
+            </w:r>
+            <w:r>
+              <w:rPr>
+                <w:b/>
+              </w:rPr>
+              <w:t>)</w:t>
+            </w:r>
+          </w:p>
+          <w:p>
+            <w:pPr>
+              <w:rPr>
+                <w:b/>
+              </w:rPr>
+            </w:pPr>
+          </w:p>
         </w:tc>
         <w:tc>
           <w:tcPr>
@@ -937,67 +956,34 @@
               </w:numPr>
             </w:pPr>
             <w:r>
-              <w:t>Hesim</w:t>
-            </w:r>
-          </w:p>
-          <w:p>
-            <w:pPr>
-              <w:pStyle w:val="ListParagraph"/>
-              <w:numPr>
-                <w:ilvl w:val="1"/>
-                <w:numId w:val="1"/>
-              </w:numPr>
-              <w:ind w:left="1440"/>
-            </w:pPr>
-            <w:r>
-              <w:t>Types of models in hesim</w:t>
-            </w:r>
-          </w:p>
-          <w:p>
-            <w:pPr>
-              <w:pStyle w:val="ListParagraph"/>
-              <w:numPr>
-                <w:ilvl w:val="1"/>
-                <w:numId w:val="1"/>
-              </w:numPr>
-              <w:ind w:left="1440"/>
-            </w:pPr>
-            <w:r>
-              <w:t>Structure: Disease model; Utility model; and cost models</w:t>
-            </w:r>
-          </w:p>
-          <w:p>
-            <w:pPr>
-              <w:pStyle w:val="ListParagraph"/>
-              <w:numPr>
-                <w:ilvl w:val="1"/>
-                <w:numId w:val="1"/>
-              </w:numPr>
-              <w:ind w:left="1440"/>
-            </w:pPr>
-            <w:r>
-              <w:t>Parameterization, simulation, decision analysis</w:t>
-            </w:r>
-          </w:p>
-          <w:p>
-            <w:pPr>
-              <w:pStyle w:val="ListParagraph"/>
-              <w:numPr>
-                <w:ilvl w:val="0"/>
-                <w:numId w:val="1"/>
-              </w:numPr>
-            </w:pPr>
-            <w:r>
-              <w:t>Markov cohort model in hesim</w:t>
-            </w:r>
-            <w:r>
-              <w:t xml:space="preserve"> (present R code)</w:t>
-            </w:r>
-          </w:p>
-          <w:p>
-            <w:pPr>
-              <w:pStyle w:val="ListParagraph"/>
-            </w:pPr>
+              <w:t xml:space="preserve">Incorporating </w:t>
+            </w:r>
+            <w:r>
+              <w:t>Probabilistic sensitivity analysis</w:t>
+            </w:r>
+            <w:r>
+              <w:t xml:space="preserve"> </w:t>
+            </w:r>
+          </w:p>
+          <w:p>
+            <w:pPr>
+              <w:pStyle w:val="ListParagraph"/>
+              <w:numPr>
+                <w:ilvl w:val="0"/>
+                <w:numId w:val="1"/>
+              </w:numPr>
+            </w:pPr>
+            <w:r>
+              <w:t xml:space="preserve">Present code with </w:t>
+            </w:r>
+            <w:proofErr w:type="spellStart"/>
+            <w:r>
+              <w:t>pkgdown</w:t>
+            </w:r>
+            <w:proofErr w:type="spellEnd"/>
+            <w:r>
+              <w:t xml:space="preserve"> documentation</w:t>
+            </w:r>
           </w:p>
         </w:tc>
         <w:tc>
@@ -1006,14 +992,17 @@
           </w:tcPr>
           <w:p>
             <w:r>
-              <w:t>20 min</w:t>
+              <w:t xml:space="preserve">10 </w:t>
+            </w:r>
+            <w:r>
+              <w:t>min</w:t>
             </w:r>
           </w:p>
         </w:tc>
       </w:tr>
       <w:tr>
         <w:trPr>
-          <w:trHeight w:val="800"/>
+          <w:trHeight w:val="20"/>
         </w:trPr>
         <w:tc>
           <w:tcPr>
@@ -1033,23 +1022,31 @@
                 <w:i/>
                 <w:color w:val="00B0F0"/>
               </w:rPr>
-              <w:t xml:space="preserve">Exercise 2: </w:t>
-            </w:r>
-            <w:r>
-              <w:rPr>
-                <w:b/>
-                <w:i/>
-                <w:color w:val="00B0F0"/>
-              </w:rPr>
-              <w:t>S</w:t>
-            </w:r>
-            <w:r>
-              <w:rPr>
-                <w:b/>
-                <w:i/>
-                <w:color w:val="00B0F0"/>
-              </w:rPr>
-              <w:t>imple Markov cohort model with PSA</w:t>
+              <w:t xml:space="preserve">Exercise </w:t>
+            </w:r>
+            <w:r>
+              <w:rPr>
+                <w:b/>
+                <w:i/>
+                <w:color w:val="00B0F0"/>
+              </w:rPr>
+              <w:t>2</w:t>
+            </w:r>
+            <w:r>
+              <w:rPr>
+                <w:b/>
+                <w:i/>
+                <w:color w:val="00B0F0"/>
+              </w:rPr>
+              <w:t xml:space="preserve">: </w:t>
+            </w:r>
+            <w:r>
+              <w:rPr>
+                <w:b/>
+                <w:i/>
+                <w:color w:val="00B0F0"/>
+              </w:rPr>
+              <w:t>Incorporating PSA</w:t>
             </w:r>
           </w:p>
           <w:p>
@@ -1083,35 +1080,73 @@
                 <w:i/>
                 <w:color w:val="00B0F0"/>
               </w:rPr>
-              <w:t>R</w:t>
-            </w:r>
-            <w:r>
-              <w:rPr>
-                <w:i/>
-                <w:color w:val="00B0F0"/>
-              </w:rPr>
-              <w:t>un hesim R code for Markov cohort model with PSA</w:t>
-            </w:r>
-          </w:p>
-          <w:p>
-            <w:pPr>
-              <w:pStyle w:val="ListParagraph"/>
-              <w:numPr>
-                <w:ilvl w:val="0"/>
-                <w:numId w:val="1"/>
-              </w:numPr>
-              <w:rPr>
-                <w:i/>
-                <w:color w:val="00B0F0"/>
-              </w:rPr>
-            </w:pPr>
-            <w:r>
-              <w:rPr>
-                <w:i/>
-                <w:color w:val="00B0F0"/>
-              </w:rPr>
-              <w:t>Modify distributions for PSA</w:t>
-            </w:r>
+              <w:t>Review and run R code incorporating PSA</w:t>
+            </w:r>
+          </w:p>
+          <w:p>
+            <w:pPr>
+              <w:pStyle w:val="ListParagraph"/>
+              <w:numPr>
+                <w:ilvl w:val="0"/>
+                <w:numId w:val="1"/>
+              </w:numPr>
+              <w:rPr>
+                <w:i/>
+                <w:color w:val="00B0F0"/>
+              </w:rPr>
+            </w:pPr>
+            <w:r>
+              <w:rPr>
+                <w:i/>
+                <w:color w:val="00B0F0"/>
+              </w:rPr>
+              <w:t>Modify uncertainty transition probabilities and relative treatment effect</w:t>
+            </w:r>
+          </w:p>
+          <w:p>
+            <w:pPr>
+              <w:ind w:left="360"/>
+              <w:rPr>
+                <w:i/>
+                <w:color w:val="00B0F0"/>
+              </w:rPr>
+            </w:pPr>
+          </w:p>
+          <w:p>
+            <w:pPr>
+              <w:pStyle w:val="ListParagraph"/>
+              <w:rPr>
+                <w:i/>
+                <w:color w:val="00B0F0"/>
+              </w:rPr>
+            </w:pPr>
+          </w:p>
+          <w:p>
+            <w:pPr>
+              <w:pStyle w:val="ListParagraph"/>
+              <w:rPr>
+                <w:i/>
+                <w:color w:val="00B0F0"/>
+              </w:rPr>
+            </w:pPr>
+          </w:p>
+          <w:p>
+            <w:pPr>
+              <w:pStyle w:val="ListParagraph"/>
+              <w:rPr>
+                <w:i/>
+                <w:color w:val="00B0F0"/>
+              </w:rPr>
+            </w:pPr>
+          </w:p>
+          <w:p>
+            <w:pPr>
+              <w:pStyle w:val="ListParagraph"/>
+              <w:rPr>
+                <w:i/>
+                <w:color w:val="00B0F0"/>
+              </w:rPr>
+            </w:pPr>
           </w:p>
         </w:tc>
         <w:tc>
@@ -1130,7 +1165,15 @@
                 <w:i/>
                 <w:color w:val="00B0F0"/>
               </w:rPr>
-              <w:t>25</w:t>
+              <w:lastRenderedPageBreak/>
+              <w:t>1</w:t>
+            </w:r>
+            <w:r>
+              <w:rPr>
+                <w:i/>
+                <w:color w:val="00B0F0"/>
+              </w:rPr>
+              <w:t>0</w:t>
             </w:r>
             <w:r>
               <w:rPr>
@@ -1144,7 +1187,7 @@
       </w:tr>
       <w:tr>
         <w:trPr>
-          <w:trHeight w:val="980"/>
+          <w:trHeight w:val="20"/>
         </w:trPr>
         <w:tc>
           <w:tcPr>
@@ -1160,15 +1203,118 @@
               <w:rPr>
                 <w:b/>
               </w:rPr>
-              <w:t>Break</w:t>
-            </w:r>
-          </w:p>
+              <w:t xml:space="preserve">Simple Markov cohort models </w:t>
+            </w:r>
+          </w:p>
+          <w:p>
+            <w:pPr>
+              <w:rPr>
+                <w:b/>
+              </w:rPr>
+            </w:pPr>
+            <w:r>
+              <w:rPr>
+                <w:b/>
+              </w:rPr>
+              <w:t xml:space="preserve">(part </w:t>
+            </w:r>
+            <w:r>
+              <w:rPr>
+                <w:b/>
+              </w:rPr>
+              <w:t>3</w:t>
+            </w:r>
+            <w:r>
+              <w:rPr>
+                <w:b/>
+              </w:rPr>
+              <w:t>)</w:t>
+            </w:r>
+          </w:p>
+          <w:p/>
         </w:tc>
         <w:tc>
           <w:tcPr>
             <w:tcW w:w="9450" w:type="dxa"/>
           </w:tcPr>
-          <w:p/>
+          <w:p>
+            <w:pPr>
+              <w:pStyle w:val="ListParagraph"/>
+              <w:numPr>
+                <w:ilvl w:val="0"/>
+                <w:numId w:val="1"/>
+              </w:numPr>
+            </w:pPr>
+            <w:r>
+              <w:t>Hesim</w:t>
+            </w:r>
+          </w:p>
+          <w:p>
+            <w:pPr>
+              <w:pStyle w:val="ListParagraph"/>
+              <w:numPr>
+                <w:ilvl w:val="1"/>
+                <w:numId w:val="1"/>
+              </w:numPr>
+              <w:ind w:left="1440"/>
+            </w:pPr>
+            <w:r>
+              <w:t>Types of models in hesim</w:t>
+            </w:r>
+          </w:p>
+          <w:p>
+            <w:pPr>
+              <w:pStyle w:val="ListParagraph"/>
+              <w:numPr>
+                <w:ilvl w:val="1"/>
+                <w:numId w:val="1"/>
+              </w:numPr>
+              <w:ind w:left="1440"/>
+            </w:pPr>
+            <w:r>
+              <w:t>Structure: Disease model; Utility model; and cost models</w:t>
+            </w:r>
+          </w:p>
+          <w:p>
+            <w:pPr>
+              <w:pStyle w:val="ListParagraph"/>
+              <w:numPr>
+                <w:ilvl w:val="1"/>
+                <w:numId w:val="1"/>
+              </w:numPr>
+              <w:ind w:left="1440"/>
+            </w:pPr>
+            <w:r>
+              <w:t>Parameterization, simulation, decision analysis</w:t>
+            </w:r>
+          </w:p>
+          <w:p>
+            <w:pPr>
+              <w:pStyle w:val="ListParagraph"/>
+            </w:pPr>
+            <w:bookmarkStart w:id="0" w:name="_GoBack"/>
+            <w:bookmarkEnd w:id="0"/>
+          </w:p>
+          <w:p>
+            <w:pPr>
+              <w:pStyle w:val="ListParagraph"/>
+              <w:numPr>
+                <w:ilvl w:val="0"/>
+                <w:numId w:val="1"/>
+              </w:numPr>
+            </w:pPr>
+            <w:r>
+              <w:t>Markov cohort model in hesim</w:t>
+            </w:r>
+            <w:r>
+              <w:t xml:space="preserve"> (present R code)</w:t>
+            </w:r>
+          </w:p>
+          <w:p>
+            <w:pPr>
+              <w:pStyle w:val="ListParagraph"/>
+            </w:pPr>
+          </w:p>
         </w:tc>
         <w:tc>
           <w:tcPr>
@@ -1176,14 +1322,20 @@
           </w:tcPr>
           <w:p>
             <w:r>
-              <w:t>15 min</w:t>
+              <w:t>2</w:t>
+            </w:r>
+            <w:r>
+              <w:t>5</w:t>
+            </w:r>
+            <w:r>
+              <w:t xml:space="preserve"> min</w:t>
             </w:r>
           </w:p>
         </w:tc>
       </w:tr>
       <w:tr>
         <w:trPr>
-          <w:trHeight w:val="1520"/>
+          <w:trHeight w:val="20"/>
         </w:trPr>
         <w:tc>
           <w:tcPr>
@@ -1193,14 +1345,67 @@
             <w:pPr>
               <w:rPr>
                 <w:b/>
-              </w:rPr>
-            </w:pPr>
-            <w:r>
-              <w:rPr>
-                <w:b/>
-              </w:rPr>
-              <w:t xml:space="preserve">Partitioned survival models </w:t>
-            </w:r>
+                <w:i/>
+                <w:color w:val="00B0F0"/>
+              </w:rPr>
+            </w:pPr>
+            <w:r>
+              <w:rPr>
+                <w:b/>
+                <w:i/>
+                <w:color w:val="00B0F0"/>
+              </w:rPr>
+              <w:t xml:space="preserve">Exercise </w:t>
+            </w:r>
+            <w:r>
+              <w:rPr>
+                <w:b/>
+                <w:i/>
+                <w:color w:val="00B0F0"/>
+              </w:rPr>
+              <w:t>3</w:t>
+            </w:r>
+            <w:r>
+              <w:rPr>
+                <w:b/>
+                <w:i/>
+                <w:color w:val="00B0F0"/>
+              </w:rPr>
+              <w:t xml:space="preserve">: </w:t>
+            </w:r>
+            <w:r>
+              <w:rPr>
+                <w:b/>
+                <w:i/>
+                <w:color w:val="00B0F0"/>
+              </w:rPr>
+              <w:t>S</w:t>
+            </w:r>
+            <w:r>
+              <w:rPr>
+                <w:b/>
+                <w:i/>
+                <w:color w:val="00B0F0"/>
+              </w:rPr>
+              <w:t xml:space="preserve">imple Markov cohort model with </w:t>
+            </w:r>
+            <w:r>
+              <w:rPr>
+                <w:b/>
+                <w:i/>
+                <w:color w:val="00B0F0"/>
+              </w:rPr>
+              <w:t>hesim</w:t>
+            </w:r>
+          </w:p>
+          <w:p>
+            <w:pPr>
+              <w:pStyle w:val="ListParagraph"/>
+              <w:rPr>
+                <w:i/>
+                <w:color w:val="00B0F0"/>
+              </w:rPr>
+            </w:pPr>
           </w:p>
         </w:tc>
         <w:tc>
@@ -1214,39 +1419,59 @@
                 <w:ilvl w:val="0"/>
                 <w:numId w:val="1"/>
               </w:numPr>
-            </w:pPr>
-            <w:r>
-              <w:t>The standard 3-state model (stable disease, progressed disease, death)</w:t>
-            </w:r>
-          </w:p>
-          <w:p>
-            <w:pPr>
-              <w:pStyle w:val="ListParagraph"/>
-              <w:numPr>
-                <w:ilvl w:val="0"/>
-                <w:numId w:val="1"/>
-              </w:numPr>
-            </w:pPr>
-            <w:r>
-              <w:t>State occupancy probabilities estimated using progression-free survival (PFS) and overall survival (OS) curves</w:t>
-            </w:r>
-          </w:p>
-          <w:p>
-            <w:pPr>
-              <w:pStyle w:val="ListParagraph"/>
-              <w:numPr>
-                <w:ilvl w:val="0"/>
-                <w:numId w:val="1"/>
-              </w:numPr>
-            </w:pPr>
-            <w:r>
-              <w:t>Present R code</w:t>
-            </w:r>
-          </w:p>
-          <w:p>
-            <w:pPr>
-              <w:pStyle w:val="ListParagraph"/>
-            </w:pPr>
+              <w:rPr>
+                <w:i/>
+                <w:color w:val="00B0F0"/>
+              </w:rPr>
+            </w:pPr>
+            <w:r>
+              <w:rPr>
+                <w:i/>
+                <w:color w:val="00B0F0"/>
+              </w:rPr>
+              <w:t>R</w:t>
+            </w:r>
+            <w:r>
+              <w:rPr>
+                <w:i/>
+                <w:color w:val="00B0F0"/>
+              </w:rPr>
+              <w:t xml:space="preserve">un hesim R code for Markov cohort model with </w:t>
+            </w:r>
+            <w:r>
+              <w:rPr>
+                <w:i/>
+                <w:color w:val="00B0F0"/>
+              </w:rPr>
+              <w:t>hesim</w:t>
+            </w:r>
+          </w:p>
+          <w:p>
+            <w:pPr>
+              <w:pStyle w:val="ListParagraph"/>
+              <w:numPr>
+                <w:ilvl w:val="0"/>
+                <w:numId w:val="1"/>
+              </w:numPr>
+              <w:rPr>
+                <w:i/>
+                <w:color w:val="00B0F0"/>
+              </w:rPr>
+            </w:pPr>
+            <w:r>
+              <w:rPr>
+                <w:i/>
+                <w:color w:val="00B0F0"/>
+              </w:rPr>
+              <w:t xml:space="preserve">Modify </w:t>
+            </w:r>
+            <w:r>
+              <w:rPr>
+                <w:i/>
+                <w:color w:val="00B0F0"/>
+              </w:rPr>
+              <w:t>…</w:t>
+            </w:r>
           </w:p>
         </w:tc>
         <w:tc>
@@ -1254,13 +1479,31 @@
             <w:tcW w:w="1620" w:type="dxa"/>
           </w:tcPr>
           <w:p>
-            <w:r>
-              <w:t>1</w:t>
-            </w:r>
-            <w:r>
-              <w:t>5</w:t>
-            </w:r>
-            <w:r>
+            <w:pPr>
+              <w:rPr>
+                <w:i/>
+                <w:color w:val="00B0F0"/>
+              </w:rPr>
+            </w:pPr>
+            <w:r>
+              <w:rPr>
+                <w:i/>
+                <w:color w:val="00B0F0"/>
+              </w:rPr>
+              <w:t>2</w:t>
+            </w:r>
+            <w:r>
+              <w:rPr>
+                <w:i/>
+                <w:color w:val="00B0F0"/>
+              </w:rPr>
+              <w:t>0</w:t>
+            </w:r>
+            <w:r>
+              <w:rPr>
+                <w:i/>
+                <w:color w:val="00B0F0"/>
+              </w:rPr>
               <w:t xml:space="preserve"> min</w:t>
             </w:r>
           </w:p>
@@ -1268,7 +1511,7 @@
       </w:tr>
       <w:tr>
         <w:trPr>
-          <w:trHeight w:val="1070"/>
+          <w:trHeight w:val="20"/>
         </w:trPr>
         <w:tc>
           <w:tcPr>
@@ -1278,106 +1521,36 @@
             <w:pPr>
               <w:rPr>
                 <w:b/>
-                <w:i/>
-                <w:color w:val="00B0F0"/>
-              </w:rPr>
-            </w:pPr>
-            <w:r>
-              <w:rPr>
-                <w:b/>
-                <w:i/>
-                <w:color w:val="00B0F0"/>
-              </w:rPr>
-              <w:t>Exercise 3: Partitioned survival model</w:t>
-            </w:r>
-          </w:p>
-          <w:p>
-            <w:pPr>
-              <w:pStyle w:val="ListParagraph"/>
-              <w:rPr>
-                <w:b/>
-                <w:i/>
-                <w:color w:val="00B0F0"/>
-              </w:rPr>
-            </w:pPr>
+              </w:rPr>
+            </w:pPr>
+            <w:r>
+              <w:rPr>
+                <w:b/>
+              </w:rPr>
+              <w:t>Break</w:t>
+            </w:r>
           </w:p>
         </w:tc>
         <w:tc>
           <w:tcPr>
             <w:tcW w:w="9450" w:type="dxa"/>
           </w:tcPr>
-          <w:p>
-            <w:pPr>
-              <w:pStyle w:val="ListParagraph"/>
-              <w:numPr>
-                <w:ilvl w:val="0"/>
-                <w:numId w:val="1"/>
-              </w:numPr>
-              <w:rPr>
-                <w:i/>
-                <w:color w:val="00B0F0"/>
-              </w:rPr>
-            </w:pPr>
-            <w:r>
-              <w:rPr>
-                <w:i/>
-                <w:color w:val="00B0F0"/>
-              </w:rPr>
-              <w:t xml:space="preserve">Review and run R hesim code </w:t>
-            </w:r>
-          </w:p>
-          <w:p>
-            <w:pPr>
-              <w:pStyle w:val="ListParagraph"/>
-              <w:numPr>
-                <w:ilvl w:val="0"/>
-                <w:numId w:val="1"/>
-              </w:numPr>
-              <w:rPr>
-                <w:i/>
-                <w:color w:val="00B0F0"/>
-              </w:rPr>
-            </w:pPr>
-            <w:r>
-              <w:rPr>
-                <w:i/>
-                <w:color w:val="00B0F0"/>
-              </w:rPr>
-              <w:t>Modify time-to-event distributions</w:t>
-            </w:r>
-            <w:r>
-              <w:rPr>
-                <w:i/>
-                <w:color w:val="00B0F0"/>
-              </w:rPr>
-              <w:t>; structural uncertainty/ extrapolations</w:t>
-            </w:r>
-          </w:p>
+          <w:p/>
         </w:tc>
         <w:tc>
           <w:tcPr>
             <w:tcW w:w="1620" w:type="dxa"/>
           </w:tcPr>
           <w:p>
-            <w:pPr>
-              <w:rPr>
-                <w:i/>
-                <w:color w:val="00B0F0"/>
-              </w:rPr>
-            </w:pPr>
-            <w:r>
-              <w:rPr>
-                <w:i/>
-                <w:color w:val="00B0F0"/>
-              </w:rPr>
-              <w:t>20 min</w:t>
+            <w:r>
+              <w:t>15 min</w:t>
             </w:r>
           </w:p>
         </w:tc>
       </w:tr>
       <w:tr>
         <w:trPr>
-          <w:trHeight w:val="2690"/>
+          <w:trHeight w:val="20"/>
         </w:trPr>
         <w:tc>
           <w:tcPr>
@@ -1393,8 +1566,7 @@
               <w:rPr>
                 <w:b/>
               </w:rPr>
-              <w:lastRenderedPageBreak/>
-              <w:t xml:space="preserve">Time-varying state-transition models </w:t>
+              <w:t xml:space="preserve">Partitioned survival models </w:t>
             </w:r>
           </w:p>
         </w:tc>
@@ -1411,74 +1583,37 @@
               </w:numPr>
             </w:pPr>
             <w:r>
-              <w:t xml:space="preserve">Time-varying cohort models </w:t>
-            </w:r>
-          </w:p>
-          <w:p>
-            <w:pPr>
-              <w:pStyle w:val="ListParagraph"/>
-              <w:widowControl w:val="0"/>
-              <w:numPr>
-                <w:ilvl w:val="1"/>
-                <w:numId w:val="1"/>
-              </w:numPr>
-              <w:ind w:left="1440"/>
-            </w:pPr>
-            <w:r>
-              <w:t>T</w:t>
-            </w:r>
-            <w:r>
-              <w:t xml:space="preserve">ransition rates will be allowed to vary over time; “clock-forward” multi-state model in which transition rates depend on time since treatment initiation. </w:t>
-            </w:r>
-          </w:p>
-          <w:p>
-            <w:pPr>
-              <w:pStyle w:val="ListParagraph"/>
-              <w:numPr>
-                <w:ilvl w:val="0"/>
-                <w:numId w:val="4"/>
-              </w:numPr>
-              <w:ind w:left="1422" w:hanging="270"/>
-            </w:pPr>
-            <w:r>
-              <w:t xml:space="preserve">Equivalency between partitioned survival models and time-inhomogeneous Markov cohort models </w:t>
-            </w:r>
-          </w:p>
-          <w:p>
-            <w:pPr>
-              <w:pStyle w:val="ListParagraph"/>
-              <w:widowControl w:val="0"/>
-              <w:numPr>
-                <w:ilvl w:val="0"/>
-                <w:numId w:val="1"/>
-              </w:numPr>
-            </w:pPr>
-            <w:r>
-              <w:t xml:space="preserve">Semi-Markov individual-level models </w:t>
-            </w:r>
-          </w:p>
-          <w:p>
-            <w:pPr>
-              <w:pStyle w:val="ListParagraph"/>
-              <w:widowControl w:val="0"/>
-              <w:numPr>
-                <w:ilvl w:val="0"/>
-                <w:numId w:val="5"/>
-              </w:numPr>
-              <w:ind w:left="1422" w:hanging="270"/>
-            </w:pPr>
-            <w:r>
-              <w:t>Transition r</w:t>
-            </w:r>
-            <w:r>
-              <w:t xml:space="preserve">ates vary over time </w:t>
-            </w:r>
-            <w:r>
-              <w:t>and</w:t>
-            </w:r>
-            <w:r>
-              <w:t xml:space="preserve"> depend on time since entering an intermediate health state. </w:t>
-            </w:r>
+              <w:t>The standard 3-state model (stable disease, progressed disease, death)</w:t>
+            </w:r>
+          </w:p>
+          <w:p>
+            <w:pPr>
+              <w:pStyle w:val="ListParagraph"/>
+              <w:numPr>
+                <w:ilvl w:val="0"/>
+                <w:numId w:val="1"/>
+              </w:numPr>
+            </w:pPr>
+            <w:r>
+              <w:t>State occupancy probabilities estimated using progression-free survival (PFS) and overall survival (OS) curves</w:t>
+            </w:r>
+          </w:p>
+          <w:p>
+            <w:pPr>
+              <w:pStyle w:val="ListParagraph"/>
+              <w:numPr>
+                <w:ilvl w:val="0"/>
+                <w:numId w:val="1"/>
+              </w:numPr>
+            </w:pPr>
+            <w:r>
+              <w:t>Present R code</w:t>
+            </w:r>
+          </w:p>
+          <w:p>
+            <w:pPr>
+              <w:pStyle w:val="ListParagraph"/>
+            </w:pPr>
           </w:p>
         </w:tc>
         <w:tc>
@@ -1487,7 +1622,10 @@
           </w:tcPr>
           <w:p>
             <w:r>
-              <w:t>15</w:t>
+              <w:t>1</w:t>
+            </w:r>
+            <w:r>
+              <w:t>5</w:t>
             </w:r>
             <w:r>
               <w:t xml:space="preserve"> min</w:t>
@@ -1497,7 +1635,7 @@
       </w:tr>
       <w:tr>
         <w:trPr>
-          <w:trHeight w:val="1160"/>
+          <w:trHeight w:val="20"/>
         </w:trPr>
         <w:tc>
           <w:tcPr>
@@ -1508,32 +1646,41 @@
               <w:rPr>
                 <w:b/>
                 <w:i/>
-                <w:color w:val="FF0000"/>
-              </w:rPr>
-            </w:pPr>
-            <w:r>
-              <w:rPr>
-                <w:b/>
-                <w:i/>
-                <w:color w:val="FF0000"/>
-              </w:rPr>
-              <w:t>Demonstration</w:t>
-            </w:r>
-            <w:r>
-              <w:rPr>
-                <w:b/>
-                <w:i/>
-                <w:color w:val="FF0000"/>
-              </w:rPr>
-              <w:t>: individual level continuous time state-transition model</w:t>
-            </w:r>
-          </w:p>
-          <w:p>
-            <w:pPr>
-              <w:pStyle w:val="ListParagraph"/>
-              <w:rPr>
-                <w:i/>
-                <w:color w:val="FF0000"/>
+                <w:color w:val="00B0F0"/>
+              </w:rPr>
+            </w:pPr>
+            <w:r>
+              <w:rPr>
+                <w:b/>
+                <w:i/>
+                <w:color w:val="00B0F0"/>
+              </w:rPr>
+              <w:t xml:space="preserve">Exercise </w:t>
+            </w:r>
+            <w:r>
+              <w:rPr>
+                <w:b/>
+                <w:i/>
+                <w:color w:val="00B0F0"/>
+              </w:rPr>
+              <w:t>4</w:t>
+            </w:r>
+            <w:r>
+              <w:rPr>
+                <w:b/>
+                <w:i/>
+                <w:color w:val="00B0F0"/>
+              </w:rPr>
+              <w:t>: Partitioned survival model</w:t>
+            </w:r>
+          </w:p>
+          <w:p>
+            <w:pPr>
+              <w:pStyle w:val="ListParagraph"/>
+              <w:rPr>
+                <w:b/>
+                <w:i/>
+                <w:color w:val="00B0F0"/>
               </w:rPr>
             </w:pPr>
           </w:p>
@@ -1551,83 +1698,42 @@
               </w:numPr>
               <w:rPr>
                 <w:i/>
-                <w:color w:val="FF0000"/>
-              </w:rPr>
-            </w:pPr>
-            <w:r>
-              <w:rPr>
-                <w:i/>
-                <w:color w:val="FF0000"/>
-              </w:rPr>
-              <w:t>h</w:t>
-            </w:r>
-            <w:r>
-              <w:rPr>
-                <w:i/>
-                <w:color w:val="FF0000"/>
-              </w:rPr>
-              <w:t>esim</w:t>
-            </w:r>
-          </w:p>
-          <w:p>
-            <w:pPr>
-              <w:pStyle w:val="ListParagraph"/>
-              <w:numPr>
-                <w:ilvl w:val="0"/>
-                <w:numId w:val="1"/>
-              </w:numPr>
-              <w:rPr>
-                <w:i/>
-                <w:color w:val="FF0000"/>
-              </w:rPr>
-            </w:pPr>
-            <w:r>
-              <w:rPr>
-                <w:i/>
-                <w:color w:val="FF0000"/>
-              </w:rPr>
-              <w:t>4-state models?</w:t>
-            </w:r>
-          </w:p>
-          <w:p>
-            <w:pPr>
-              <w:pStyle w:val="ListParagraph"/>
-              <w:numPr>
-                <w:ilvl w:val="0"/>
-                <w:numId w:val="1"/>
-              </w:numPr>
-              <w:rPr>
-                <w:i/>
-                <w:color w:val="FF0000"/>
-              </w:rPr>
-            </w:pPr>
-            <w:r>
-              <w:rPr>
-                <w:i/>
-                <w:color w:val="FF0000"/>
-              </w:rPr>
-              <w:t>Interactive</w:t>
-            </w:r>
-            <w:r>
-              <w:rPr>
-                <w:i/>
-                <w:color w:val="FF0000"/>
-              </w:rPr>
-              <w:t xml:space="preserve">; </w:t>
-            </w:r>
-            <w:r>
-              <w:rPr>
-                <w:i/>
-                <w:color w:val="FF0000"/>
-              </w:rPr>
-              <w:t xml:space="preserve">modify models </w:t>
-            </w:r>
-            <w:r>
-              <w:rPr>
-                <w:i/>
-                <w:color w:val="FF0000"/>
-              </w:rPr>
-              <w:t>based on audience input</w:t>
+                <w:color w:val="00B0F0"/>
+              </w:rPr>
+            </w:pPr>
+            <w:r>
+              <w:rPr>
+                <w:i/>
+                <w:color w:val="00B0F0"/>
+              </w:rPr>
+              <w:t xml:space="preserve">Review and run R hesim code </w:t>
+            </w:r>
+          </w:p>
+          <w:p>
+            <w:pPr>
+              <w:pStyle w:val="ListParagraph"/>
+              <w:numPr>
+                <w:ilvl w:val="0"/>
+                <w:numId w:val="1"/>
+              </w:numPr>
+              <w:rPr>
+                <w:i/>
+                <w:color w:val="00B0F0"/>
+              </w:rPr>
+            </w:pPr>
+            <w:r>
+              <w:rPr>
+                <w:i/>
+                <w:color w:val="00B0F0"/>
+              </w:rPr>
+              <w:t>Modify time-to-event distributions</w:t>
+            </w:r>
+            <w:r>
+              <w:rPr>
+                <w:i/>
+                <w:color w:val="00B0F0"/>
+              </w:rPr>
+              <w:t>; structural uncertainty/ extrapolations</w:t>
             </w:r>
           </w:p>
         </w:tc>
@@ -1639,29 +1745,22 @@
             <w:pPr>
               <w:rPr>
                 <w:i/>
-                <w:color w:val="FF0000"/>
-              </w:rPr>
-            </w:pPr>
-            <w:r>
-              <w:rPr>
-                <w:i/>
-                <w:color w:val="FF0000"/>
-              </w:rPr>
-              <w:t>15</w:t>
-            </w:r>
-            <w:r>
-              <w:rPr>
-                <w:i/>
-                <w:color w:val="FF0000"/>
-              </w:rPr>
-              <w:t xml:space="preserve"> min</w:t>
+                <w:color w:val="00B0F0"/>
+              </w:rPr>
+            </w:pPr>
+            <w:r>
+              <w:rPr>
+                <w:i/>
+                <w:color w:val="00B0F0"/>
+              </w:rPr>
+              <w:t>20 min</w:t>
             </w:r>
           </w:p>
         </w:tc>
       </w:tr>
       <w:tr>
         <w:trPr>
-          <w:trHeight w:val="1826"/>
+          <w:trHeight w:val="20"/>
         </w:trPr>
         <w:tc>
           <w:tcPr>
@@ -1677,15 +1776,8 @@
               <w:rPr>
                 <w:b/>
               </w:rPr>
-              <w:t>Decision analysis</w:t>
-            </w:r>
-          </w:p>
-          <w:p>
-            <w:pPr>
-              <w:rPr>
-                <w:b/>
-              </w:rPr>
-            </w:pPr>
+              <w:t xml:space="preserve">Time-varying state-transition models </w:t>
+            </w:r>
           </w:p>
         </w:tc>
         <w:tc>
@@ -1701,61 +1793,73 @@
               </w:numPr>
             </w:pPr>
             <w:r>
-              <w:t>R</w:t>
-            </w:r>
-            <w:r>
-              <w:t>epresentations of decision uncertainty</w:t>
-            </w:r>
-          </w:p>
-          <w:p>
-            <w:pPr>
-              <w:pStyle w:val="ListParagraph"/>
-              <w:numPr>
-                <w:ilvl w:val="0"/>
-                <w:numId w:val="1"/>
-              </w:numPr>
-            </w:pPr>
-            <w:r>
-              <w:t>cost-effectiveness plane</w:t>
-            </w:r>
-          </w:p>
-          <w:p>
-            <w:pPr>
-              <w:pStyle w:val="ListParagraph"/>
-              <w:numPr>
-                <w:ilvl w:val="0"/>
-                <w:numId w:val="1"/>
-              </w:numPr>
-            </w:pPr>
-            <w:r>
-              <w:t>cost-effectiveness acceptability curve</w:t>
-            </w:r>
-            <w:r>
-              <w:t>s</w:t>
-            </w:r>
-          </w:p>
-          <w:p>
-            <w:pPr>
-              <w:pStyle w:val="ListParagraph"/>
-              <w:numPr>
-                <w:ilvl w:val="0"/>
-                <w:numId w:val="1"/>
-              </w:numPr>
-            </w:pPr>
-            <w:r>
-              <w:t>cost-effectiveness acceptability frontiers</w:t>
-            </w:r>
-          </w:p>
-          <w:p>
-            <w:pPr>
-              <w:pStyle w:val="ListParagraph"/>
-              <w:numPr>
-                <w:ilvl w:val="0"/>
-                <w:numId w:val="1"/>
-              </w:numPr>
-            </w:pPr>
-            <w:r>
-              <w:t>value of information analysis</w:t>
+              <w:t xml:space="preserve">Time-varying cohort models </w:t>
+            </w:r>
+          </w:p>
+          <w:p>
+            <w:pPr>
+              <w:pStyle w:val="ListParagraph"/>
+              <w:widowControl w:val="0"/>
+              <w:numPr>
+                <w:ilvl w:val="1"/>
+                <w:numId w:val="1"/>
+              </w:numPr>
+              <w:ind w:left="1440"/>
+            </w:pPr>
+            <w:r>
+              <w:t>T</w:t>
+            </w:r>
+            <w:r>
+              <w:t xml:space="preserve">ransition rates will be allowed to vary over time; “clock-forward” multi-state model in which transition rates depend on time since treatment initiation. </w:t>
+            </w:r>
+          </w:p>
+          <w:p>
+            <w:pPr>
+              <w:pStyle w:val="ListParagraph"/>
+              <w:numPr>
+                <w:ilvl w:val="0"/>
+                <w:numId w:val="4"/>
+              </w:numPr>
+              <w:ind w:left="1422" w:hanging="270"/>
+            </w:pPr>
+            <w:r>
+              <w:t xml:space="preserve">Equivalency between partitioned survival models and time-inhomogeneous Markov cohort models </w:t>
+            </w:r>
+          </w:p>
+          <w:p>
+            <w:pPr>
+              <w:pStyle w:val="ListParagraph"/>
+              <w:widowControl w:val="0"/>
+              <w:numPr>
+                <w:ilvl w:val="0"/>
+                <w:numId w:val="1"/>
+              </w:numPr>
+            </w:pPr>
+            <w:r>
+              <w:t xml:space="preserve">Semi-Markov individual-level models </w:t>
+            </w:r>
+          </w:p>
+          <w:p>
+            <w:pPr>
+              <w:pStyle w:val="ListParagraph"/>
+              <w:widowControl w:val="0"/>
+              <w:numPr>
+                <w:ilvl w:val="0"/>
+                <w:numId w:val="5"/>
+              </w:numPr>
+              <w:ind w:left="1422" w:hanging="270"/>
+            </w:pPr>
+            <w:r>
+              <w:t>Transition r</w:t>
+            </w:r>
+            <w:r>
+              <w:t xml:space="preserve">ates vary over time </w:t>
+            </w:r>
+            <w:r>
+              <w:t>and</w:t>
+            </w:r>
+            <w:r>
+              <w:t xml:space="preserve"> depend on time since entering an intermediate health state. </w:t>
             </w:r>
           </w:p>
         </w:tc>
@@ -1765,10 +1869,7 @@
           </w:tcPr>
           <w:p>
             <w:r>
-              <w:t>1</w:t>
-            </w:r>
-            <w:r>
-              <w:t>5</w:t>
+              <w:t>15</w:t>
             </w:r>
             <w:r>
               <w:t xml:space="preserve"> min</w:t>
@@ -1778,7 +1879,7 @@
       </w:tr>
       <w:tr>
         <w:trPr>
-          <w:trHeight w:val="912"/>
+          <w:trHeight w:val="20"/>
         </w:trPr>
         <w:tc>
           <w:tcPr>
@@ -1789,41 +1890,33 @@
               <w:rPr>
                 <w:b/>
                 <w:i/>
-                <w:color w:val="00B0F0"/>
-              </w:rPr>
-            </w:pPr>
-            <w:r>
-              <w:rPr>
-                <w:b/>
-                <w:i/>
-                <w:color w:val="00B0F0"/>
-              </w:rPr>
-              <w:t xml:space="preserve">Exercise 5: </w:t>
-            </w:r>
-            <w:r>
-              <w:rPr>
-                <w:b/>
-                <w:i/>
-                <w:color w:val="00B0F0"/>
-              </w:rPr>
-              <w:t>D</w:t>
-            </w:r>
-            <w:r>
-              <w:rPr>
-                <w:b/>
-                <w:i/>
-                <w:color w:val="00B0F0"/>
-              </w:rPr>
-              <w:t>ecision uncertainty</w:t>
-            </w:r>
-          </w:p>
-          <w:p>
-            <w:pPr>
-              <w:pStyle w:val="ListParagraph"/>
-              <w:ind w:left="1440"/>
-              <w:rPr>
-                <w:i/>
-                <w:color w:val="00B0F0"/>
+                <w:color w:val="FF0000"/>
+              </w:rPr>
+            </w:pPr>
+            <w:r>
+              <w:rPr>
+                <w:b/>
+                <w:i/>
+                <w:color w:val="FF0000"/>
+              </w:rPr>
+              <w:lastRenderedPageBreak/>
+              <w:t>Demonstration</w:t>
+            </w:r>
+            <w:r>
+              <w:rPr>
+                <w:b/>
+                <w:i/>
+                <w:color w:val="FF0000"/>
+              </w:rPr>
+              <w:t>: individual level continuous time state-transition model</w:t>
+            </w:r>
+          </w:p>
+          <w:p>
+            <w:pPr>
+              <w:pStyle w:val="ListParagraph"/>
+              <w:rPr>
+                <w:i/>
+                <w:color w:val="FF0000"/>
               </w:rPr>
             </w:pPr>
           </w:p>
@@ -1841,45 +1934,84 @@
               </w:numPr>
               <w:rPr>
                 <w:i/>
-                <w:color w:val="00B0F0"/>
-              </w:rPr>
-            </w:pPr>
-            <w:r>
-              <w:rPr>
-                <w:i/>
-                <w:color w:val="00B0F0"/>
-              </w:rPr>
-              <w:t>Review and run hesim R code</w:t>
-            </w:r>
-          </w:p>
-          <w:p>
-            <w:pPr>
-              <w:pStyle w:val="ListParagraph"/>
-              <w:numPr>
-                <w:ilvl w:val="0"/>
-                <w:numId w:val="1"/>
-              </w:numPr>
-              <w:rPr>
-                <w:i/>
-                <w:color w:val="00B0F0"/>
-              </w:rPr>
-            </w:pPr>
-            <w:r>
-              <w:rPr>
-                <w:i/>
-                <w:color w:val="00B0F0"/>
-              </w:rPr>
-              <w:t>Add code related to decision-analysis for ICTSTM model</w:t>
-            </w:r>
-          </w:p>
-          <w:p>
-            <w:pPr>
-              <w:pStyle w:val="ListParagraph"/>
-              <w:rPr>
-                <w:i/>
-                <w:color w:val="00B0F0"/>
-              </w:rPr>
-            </w:pPr>
+                <w:color w:val="FF0000"/>
+              </w:rPr>
+            </w:pPr>
+            <w:r>
+              <w:rPr>
+                <w:i/>
+                <w:color w:val="FF0000"/>
+              </w:rPr>
+              <w:t>h</w:t>
+            </w:r>
+            <w:r>
+              <w:rPr>
+                <w:i/>
+                <w:color w:val="FF0000"/>
+              </w:rPr>
+              <w:t>esim</w:t>
+            </w:r>
+          </w:p>
+          <w:p>
+            <w:pPr>
+              <w:pStyle w:val="ListParagraph"/>
+              <w:numPr>
+                <w:ilvl w:val="0"/>
+                <w:numId w:val="1"/>
+              </w:numPr>
+              <w:rPr>
+                <w:i/>
+                <w:color w:val="FF0000"/>
+              </w:rPr>
+            </w:pPr>
+            <w:r>
+              <w:rPr>
+                <w:i/>
+                <w:color w:val="FF0000"/>
+              </w:rPr>
+              <w:t>4-state models?</w:t>
+            </w:r>
+          </w:p>
+          <w:p>
+            <w:pPr>
+              <w:pStyle w:val="ListParagraph"/>
+              <w:numPr>
+                <w:ilvl w:val="0"/>
+                <w:numId w:val="1"/>
+              </w:numPr>
+              <w:rPr>
+                <w:i/>
+                <w:color w:val="FF0000"/>
+              </w:rPr>
+            </w:pPr>
+            <w:r>
+              <w:rPr>
+                <w:i/>
+                <w:color w:val="FF0000"/>
+              </w:rPr>
+              <w:t>Interactive</w:t>
+            </w:r>
+            <w:r>
+              <w:rPr>
+                <w:i/>
+                <w:color w:val="FF0000"/>
+              </w:rPr>
+              <w:t xml:space="preserve">; </w:t>
+            </w:r>
+            <w:r>
+              <w:rPr>
+                <w:i/>
+                <w:color w:val="FF0000"/>
+              </w:rPr>
+              <w:t xml:space="preserve">modify models </w:t>
+            </w:r>
+            <w:r>
+              <w:rPr>
+                <w:i/>
+                <w:color w:val="FF0000"/>
+              </w:rPr>
+              <w:t>based on audience input</w:t>
+            </w:r>
           </w:p>
         </w:tc>
         <w:tc>
@@ -1890,20 +2022,20 @@
             <w:pPr>
               <w:rPr>
                 <w:i/>
-                <w:color w:val="00B0F0"/>
-              </w:rPr>
-            </w:pPr>
-            <w:r>
-              <w:rPr>
-                <w:i/>
-                <w:color w:val="00B0F0"/>
-              </w:rPr>
-              <w:t>20</w:t>
-            </w:r>
-            <w:r>
-              <w:rPr>
-                <w:i/>
-                <w:color w:val="00B0F0"/>
+                <w:color w:val="FF0000"/>
+              </w:rPr>
+            </w:pPr>
+            <w:r>
+              <w:rPr>
+                <w:i/>
+                <w:color w:val="FF0000"/>
+              </w:rPr>
+              <w:t>15</w:t>
+            </w:r>
+            <w:r>
+              <w:rPr>
+                <w:i/>
+                <w:color w:val="FF0000"/>
               </w:rPr>
               <w:t xml:space="preserve"> min</w:t>
             </w:r>
@@ -1912,7 +2044,262 @@
       </w:tr>
       <w:tr>
         <w:trPr>
-          <w:trHeight w:val="602"/>
+          <w:trHeight w:val="20"/>
+        </w:trPr>
+        <w:tc>
+          <w:tcPr>
+            <w:tcW w:w="2245" w:type="dxa"/>
+          </w:tcPr>
+          <w:p>
+            <w:pPr>
+              <w:rPr>
+                <w:b/>
+              </w:rPr>
+            </w:pPr>
+            <w:r>
+              <w:rPr>
+                <w:b/>
+              </w:rPr>
+              <w:t>Decision analysis</w:t>
+            </w:r>
+          </w:p>
+          <w:p>
+            <w:pPr>
+              <w:rPr>
+                <w:b/>
+              </w:rPr>
+            </w:pPr>
+          </w:p>
+        </w:tc>
+        <w:tc>
+          <w:tcPr>
+            <w:tcW w:w="9450" w:type="dxa"/>
+          </w:tcPr>
+          <w:p>
+            <w:pPr>
+              <w:pStyle w:val="ListParagraph"/>
+              <w:numPr>
+                <w:ilvl w:val="0"/>
+                <w:numId w:val="1"/>
+              </w:numPr>
+            </w:pPr>
+            <w:r>
+              <w:t>R</w:t>
+            </w:r>
+            <w:r>
+              <w:t>epresentations of decision uncertainty</w:t>
+            </w:r>
+          </w:p>
+          <w:p>
+            <w:pPr>
+              <w:pStyle w:val="ListParagraph"/>
+              <w:numPr>
+                <w:ilvl w:val="1"/>
+                <w:numId w:val="1"/>
+              </w:numPr>
+              <w:ind w:left="1422"/>
+            </w:pPr>
+            <w:r>
+              <w:t>cost-effectiveness plane</w:t>
+            </w:r>
+          </w:p>
+          <w:p>
+            <w:pPr>
+              <w:pStyle w:val="ListParagraph"/>
+              <w:numPr>
+                <w:ilvl w:val="1"/>
+                <w:numId w:val="1"/>
+              </w:numPr>
+              <w:ind w:left="1422"/>
+            </w:pPr>
+            <w:r>
+              <w:t>cost-effectiveness acceptability curve</w:t>
+            </w:r>
+            <w:r>
+              <w:t>s</w:t>
+            </w:r>
+          </w:p>
+          <w:p>
+            <w:pPr>
+              <w:pStyle w:val="ListParagraph"/>
+              <w:numPr>
+                <w:ilvl w:val="1"/>
+                <w:numId w:val="1"/>
+              </w:numPr>
+              <w:ind w:left="1422"/>
+            </w:pPr>
+            <w:r>
+              <w:t>cost-effectiveness acceptability frontiers</w:t>
+            </w:r>
+          </w:p>
+          <w:p>
+            <w:pPr>
+              <w:pStyle w:val="ListParagraph"/>
+              <w:numPr>
+                <w:ilvl w:val="1"/>
+                <w:numId w:val="1"/>
+              </w:numPr>
+              <w:ind w:left="1422"/>
+            </w:pPr>
+            <w:r>
+              <w:t>value of information analysis</w:t>
+            </w:r>
+          </w:p>
+        </w:tc>
+        <w:tc>
+          <w:tcPr>
+            <w:tcW w:w="1620" w:type="dxa"/>
+          </w:tcPr>
+          <w:p>
+            <w:r>
+              <w:t>1</w:t>
+            </w:r>
+            <w:r>
+              <w:t>5</w:t>
+            </w:r>
+            <w:r>
+              <w:t xml:space="preserve"> min</w:t>
+            </w:r>
+          </w:p>
+        </w:tc>
+      </w:tr>
+      <w:tr>
+        <w:trPr>
+          <w:trHeight w:val="20"/>
+        </w:trPr>
+        <w:tc>
+          <w:tcPr>
+            <w:tcW w:w="2245" w:type="dxa"/>
+          </w:tcPr>
+          <w:p>
+            <w:pPr>
+              <w:rPr>
+                <w:b/>
+                <w:i/>
+                <w:color w:val="00B0F0"/>
+              </w:rPr>
+            </w:pPr>
+            <w:r>
+              <w:rPr>
+                <w:b/>
+                <w:i/>
+                <w:color w:val="00B0F0"/>
+              </w:rPr>
+              <w:t xml:space="preserve">Exercise 5: </w:t>
+            </w:r>
+            <w:r>
+              <w:rPr>
+                <w:b/>
+                <w:i/>
+                <w:color w:val="00B0F0"/>
+              </w:rPr>
+              <w:t>D</w:t>
+            </w:r>
+            <w:r>
+              <w:rPr>
+                <w:b/>
+                <w:i/>
+                <w:color w:val="00B0F0"/>
+              </w:rPr>
+              <w:t>ecision uncertainty</w:t>
+            </w:r>
+          </w:p>
+          <w:p>
+            <w:pPr>
+              <w:pStyle w:val="ListParagraph"/>
+              <w:ind w:left="1440"/>
+              <w:rPr>
+                <w:i/>
+                <w:color w:val="00B0F0"/>
+              </w:rPr>
+            </w:pPr>
+          </w:p>
+        </w:tc>
+        <w:tc>
+          <w:tcPr>
+            <w:tcW w:w="9450" w:type="dxa"/>
+          </w:tcPr>
+          <w:p>
+            <w:pPr>
+              <w:pStyle w:val="ListParagraph"/>
+              <w:numPr>
+                <w:ilvl w:val="0"/>
+                <w:numId w:val="1"/>
+              </w:numPr>
+              <w:rPr>
+                <w:i/>
+                <w:color w:val="00B0F0"/>
+              </w:rPr>
+            </w:pPr>
+            <w:r>
+              <w:rPr>
+                <w:i/>
+                <w:color w:val="00B0F0"/>
+              </w:rPr>
+              <w:t>Review and run hesim R code</w:t>
+            </w:r>
+          </w:p>
+          <w:p>
+            <w:pPr>
+              <w:pStyle w:val="ListParagraph"/>
+              <w:numPr>
+                <w:ilvl w:val="0"/>
+                <w:numId w:val="1"/>
+              </w:numPr>
+              <w:rPr>
+                <w:i/>
+                <w:color w:val="00B0F0"/>
+              </w:rPr>
+            </w:pPr>
+            <w:r>
+              <w:rPr>
+                <w:i/>
+                <w:color w:val="00B0F0"/>
+              </w:rPr>
+              <w:t>Add code related to decision-analysis for ICTSTM model</w:t>
+            </w:r>
+          </w:p>
+          <w:p>
+            <w:pPr>
+              <w:pStyle w:val="ListParagraph"/>
+              <w:rPr>
+                <w:i/>
+                <w:color w:val="00B0F0"/>
+              </w:rPr>
+            </w:pPr>
+          </w:p>
+        </w:tc>
+        <w:tc>
+          <w:tcPr>
+            <w:tcW w:w="1620" w:type="dxa"/>
+          </w:tcPr>
+          <w:p>
+            <w:pPr>
+              <w:rPr>
+                <w:i/>
+                <w:color w:val="00B0F0"/>
+              </w:rPr>
+            </w:pPr>
+            <w:r>
+              <w:rPr>
+                <w:i/>
+                <w:color w:val="00B0F0"/>
+              </w:rPr>
+              <w:t>15</w:t>
+            </w:r>
+            <w:r>
+              <w:rPr>
+                <w:i/>
+                <w:color w:val="00B0F0"/>
+              </w:rPr>
+              <w:t xml:space="preserve"> min</w:t>
+            </w:r>
+          </w:p>
+        </w:tc>
+      </w:tr>
+      <w:tr>
+        <w:trPr>
+          <w:trHeight w:val="20"/>
         </w:trPr>
         <w:tc>
           <w:tcPr>

</xml_diff>

<commit_message>
Updated slides and outline
</commit_message>
<xml_diff>
--- a/slides/Slide outline.docx
+++ b/slides/Slide outline.docx
@@ -27,9 +27,6 @@
         <w:t xml:space="preserve"> </w:t>
       </w:r>
     </w:p>
-    <w:p/>
-    <w:p/>
-    <w:p/>
     <w:tbl>
       <w:tblPr>
         <w:tblStyle w:val="TableGrid"/>
@@ -43,7 +40,7 @@
       </w:tblGrid>
       <w:tr>
         <w:trPr>
-          <w:trHeight w:val="20"/>
+          <w:trHeight w:val="3545"/>
         </w:trPr>
         <w:tc>
           <w:tcPr>
@@ -119,6 +116,7 @@
                 <w:numId w:val="1"/>
               </w:numPr>
               <w:spacing w:line="276" w:lineRule="auto"/>
+              <w:ind w:left="1440"/>
             </w:pPr>
             <w:r>
               <w:t xml:space="preserve">Understand how using R can improve reproducibility and transparency of model-based cost-effectiveness analysis </w:t>
@@ -158,21 +156,6 @@
             </w:pPr>
             <w:r>
               <w:t>Slides</w:t>
-            </w:r>
-          </w:p>
-          <w:p>
-            <w:pPr>
-              <w:numPr>
-                <w:ilvl w:val="1"/>
-                <w:numId w:val="1"/>
-              </w:numPr>
-              <w:spacing w:line="276" w:lineRule="auto"/>
-            </w:pPr>
-            <w:r>
-              <w:t>Documentation</w:t>
-            </w:r>
-            <w:r>
-              <w:t xml:space="preserve"> (show website)</w:t>
             </w:r>
           </w:p>
           <w:p>
@@ -324,7 +307,7 @@
               </w:numPr>
             </w:pPr>
             <w:r>
-              <w:t xml:space="preserve">Structural uncertainty </w:t>
+              <w:t>Structural uncertainty</w:t>
             </w:r>
           </w:p>
           <w:p>
@@ -348,41 +331,10 @@
               </w:numPr>
             </w:pPr>
             <w:r>
-              <w:t>Overview of R; why R</w:t>
-            </w:r>
-          </w:p>
-          <w:p>
-            <w:pPr>
-              <w:pStyle w:val="ListParagraph"/>
-              <w:numPr>
-                <w:ilvl w:val="0"/>
-                <w:numId w:val="1"/>
-              </w:numPr>
-            </w:pPr>
-            <w:r>
-              <w:t>Initiatives of R for decision-modeling</w:t>
-            </w:r>
-          </w:p>
-          <w:p>
-            <w:pPr>
-              <w:pStyle w:val="ListParagraph"/>
-            </w:pPr>
-          </w:p>
-          <w:p>
-            <w:pPr>
-              <w:pStyle w:val="ListParagraph"/>
-            </w:pPr>
-          </w:p>
-          <w:p>
-            <w:pPr>
-              <w:pStyle w:val="ListParagraph"/>
-            </w:pPr>
-          </w:p>
-          <w:p>
-            <w:pPr>
-              <w:pStyle w:val="ListParagraph"/>
-            </w:pPr>
-          </w:p>
+              <w:t>Overview of R</w:t>
+            </w:r>
+          </w:p>
+          <w:p/>
         </w:tc>
         <w:tc>
           <w:tcPr>
@@ -390,11 +342,7 @@
           </w:tcPr>
           <w:p>
             <w:r>
-              <w:lastRenderedPageBreak/>
-              <w:t>1</w:t>
-            </w:r>
-            <w:r>
-              <w:t>0</w:t>
+              <w:t>5</w:t>
             </w:r>
             <w:r>
               <w:t xml:space="preserve"> min</w:t>
@@ -533,11 +481,14 @@
           </w:tcPr>
           <w:p>
             <w:r>
+              <w:lastRenderedPageBreak/>
               <w:t>1</w:t>
             </w:r>
             <w:r>
-              <w:t>0</w:t>
-            </w:r>
+              <w:t>5</w:t>
+            </w:r>
+            <w:bookmarkStart w:id="0" w:name="_GoBack"/>
+            <w:bookmarkEnd w:id="0"/>
             <w:r>
               <w:t xml:space="preserve"> min</w:t>
             </w:r>
@@ -844,15 +795,6 @@
               </w:rPr>
             </w:pPr>
           </w:p>
-          <w:p>
-            <w:pPr>
-              <w:pStyle w:val="ListParagraph"/>
-              <w:rPr>
-                <w:i/>
-                <w:color w:val="00B0F0"/>
-              </w:rPr>
-            </w:pPr>
-          </w:p>
         </w:tc>
         <w:tc>
           <w:tcPr>
@@ -920,19 +862,7 @@
               <w:rPr>
                 <w:b/>
               </w:rPr>
-              <w:t xml:space="preserve">(part </w:t>
-            </w:r>
-            <w:r>
-              <w:rPr>
-                <w:b/>
-              </w:rPr>
-              <w:t>2</w:t>
-            </w:r>
-            <w:r>
-              <w:rPr>
-                <w:b/>
-              </w:rPr>
-              <w:t>)</w:t>
+              <w:t>(part 2)</w:t>
             </w:r>
           </w:p>
           <w:p>
@@ -976,11 +906,9 @@
             <w:r>
               <w:t xml:space="preserve">Present code with </w:t>
             </w:r>
-            <w:proofErr w:type="spellStart"/>
-            <w:r>
-              <w:t>pkgdown</w:t>
-            </w:r>
-            <w:proofErr w:type="spellEnd"/>
+            <w:r>
+              <w:t>online</w:t>
+            </w:r>
             <w:r>
               <w:t xml:space="preserve"> documentation</w:t>
             </w:r>
@@ -1022,31 +950,7 @@
                 <w:i/>
                 <w:color w:val="00B0F0"/>
               </w:rPr>
-              <w:t xml:space="preserve">Exercise </w:t>
-            </w:r>
-            <w:r>
-              <w:rPr>
-                <w:b/>
-                <w:i/>
-                <w:color w:val="00B0F0"/>
-              </w:rPr>
-              <w:t>2</w:t>
-            </w:r>
-            <w:r>
-              <w:rPr>
-                <w:b/>
-                <w:i/>
-                <w:color w:val="00B0F0"/>
-              </w:rPr>
-              <w:t xml:space="preserve">: </w:t>
-            </w:r>
-            <w:r>
-              <w:rPr>
-                <w:b/>
-                <w:i/>
-                <w:color w:val="00B0F0"/>
-              </w:rPr>
-              <w:t>Incorporating PSA</w:t>
+              <w:t>Exercise 2: Incorporating PSA</w:t>
             </w:r>
           </w:p>
           <w:p>
@@ -1105,42 +1009,6 @@
           </w:p>
           <w:p>
             <w:pPr>
-              <w:ind w:left="360"/>
-              <w:rPr>
-                <w:i/>
-                <w:color w:val="00B0F0"/>
-              </w:rPr>
-            </w:pPr>
-          </w:p>
-          <w:p>
-            <w:pPr>
-              <w:pStyle w:val="ListParagraph"/>
-              <w:rPr>
-                <w:i/>
-                <w:color w:val="00B0F0"/>
-              </w:rPr>
-            </w:pPr>
-          </w:p>
-          <w:p>
-            <w:pPr>
-              <w:pStyle w:val="ListParagraph"/>
-              <w:rPr>
-                <w:i/>
-                <w:color w:val="00B0F0"/>
-              </w:rPr>
-            </w:pPr>
-          </w:p>
-          <w:p>
-            <w:pPr>
-              <w:pStyle w:val="ListParagraph"/>
-              <w:rPr>
-                <w:i/>
-                <w:color w:val="00B0F0"/>
-              </w:rPr>
-            </w:pPr>
-          </w:p>
-          <w:p>
-            <w:pPr>
               <w:pStyle w:val="ListParagraph"/>
               <w:rPr>
                 <w:i/>
@@ -1165,7 +1033,6 @@
                 <w:i/>
                 <w:color w:val="00B0F0"/>
               </w:rPr>
-              <w:lastRenderedPageBreak/>
               <w:t>1</w:t>
             </w:r>
             <w:r>
@@ -1292,8 +1159,6 @@
             <w:pPr>
               <w:pStyle w:val="ListParagraph"/>
             </w:pPr>
-            <w:bookmarkStart w:id="0" w:name="_GoBack"/>
-            <w:bookmarkEnd w:id="0"/>
           </w:p>
           <w:p>
             <w:pPr>
@@ -1527,6 +1392,7 @@
               <w:rPr>
                 <w:b/>
               </w:rPr>
+              <w:lastRenderedPageBreak/>
               <w:t>Break</w:t>
             </w:r>
           </w:p>
@@ -1535,6 +1401,7 @@
           <w:tcPr>
             <w:tcW w:w="9450" w:type="dxa"/>
           </w:tcPr>
+          <w:p/>
           <w:p/>
         </w:tc>
         <w:tc>
@@ -1899,7 +1766,6 @@
                 <w:i/>
                 <w:color w:val="FF0000"/>
               </w:rPr>
-              <w:lastRenderedPageBreak/>
               <w:t>Demonstration</w:t>
             </w:r>
             <w:r>
@@ -2185,6 +2051,7 @@
                 <w:i/>
                 <w:color w:val="00B0F0"/>
               </w:rPr>
+              <w:lastRenderedPageBreak/>
               <w:t xml:space="preserve">Exercise 5: </w:t>
             </w:r>
             <w:r>

</xml_diff>

<commit_message>
updated slides simple Markov
</commit_message>
<xml_diff>
--- a/slides/Slide outline.docx
+++ b/slides/Slide outline.docx
@@ -637,21 +637,7 @@
                 <w:i/>
                 <w:color w:val="00B0F0"/>
               </w:rPr>
-              <w:t>(</w:t>
-            </w:r>
-            <w:r>
-              <w:rPr>
-                <w:i/>
-                <w:color w:val="00B0F0"/>
-              </w:rPr>
-              <w:t>5</w:t>
-            </w:r>
-            <w:r>
-              <w:rPr>
-                <w:i/>
-                <w:color w:val="00B0F0"/>
-              </w:rPr>
-              <w:t xml:space="preserve"> min practice, 5 min answer)</w:t>
+              <w:t>(5 min practice, 5 min answer)</w:t>
             </w:r>
           </w:p>
         </w:tc>
@@ -801,16 +787,8 @@
               <w:rPr>
                 <w:b/>
               </w:rPr>
-              <w:t xml:space="preserve"> with </w:t>
-            </w:r>
-            <w:proofErr w:type="spellStart"/>
-            <w:r>
-              <w:rPr>
-                <w:b/>
-              </w:rPr>
-              <w:t>hesim</w:t>
-            </w:r>
-            <w:proofErr w:type="spellEnd"/>
+              <w:t xml:space="preserve"> with hesim</w:t>
+            </w:r>
             <w:r>
               <w:rPr>
                 <w:b/>
@@ -913,7 +891,6 @@
               </w:rPr>
               <w:t xml:space="preserve">imple Markov cohort model with </w:t>
             </w:r>
-            <w:proofErr w:type="spellStart"/>
             <w:r>
               <w:rPr>
                 <w:b/>
@@ -922,7 +899,6 @@
               </w:rPr>
               <w:t>hesim</w:t>
             </w:r>
-            <w:proofErr w:type="spellEnd"/>
           </w:p>
           <w:p>
             <w:pPr>
@@ -1280,7 +1256,7 @@
           </w:tcPr>
           <w:p>
             <w:r>
-              <w:t>JJ</w:t>
+              <w:t>DI</w:t>
             </w:r>
           </w:p>
         </w:tc>
@@ -1307,31 +1283,7 @@
                 <w:i/>
                 <w:color w:val="00B0F0"/>
               </w:rPr>
-              <w:t xml:space="preserve">Exercise </w:t>
-            </w:r>
-            <w:r>
-              <w:rPr>
-                <w:b/>
-                <w:i/>
-                <w:color w:val="00B0F0"/>
-              </w:rPr>
-              <w:t>5</w:t>
-            </w:r>
-            <w:r>
-              <w:rPr>
-                <w:b/>
-                <w:i/>
-                <w:color w:val="00B0F0"/>
-              </w:rPr>
-              <w:t xml:space="preserve">: </w:t>
-            </w:r>
-            <w:r>
-              <w:rPr>
-                <w:b/>
-                <w:i/>
-                <w:color w:val="00B0F0"/>
-              </w:rPr>
-              <w:t>Cost-effectiveness analysis</w:t>
+              <w:t>Demonstration</w:t>
             </w:r>
           </w:p>
           <w:p>
@@ -1361,21 +1313,7 @@
                 <w:i/>
                 <w:color w:val="00B0F0"/>
               </w:rPr>
-              <w:t xml:space="preserve">5 </w:t>
-            </w:r>
-            <w:r>
-              <w:rPr>
-                <w:i/>
-                <w:color w:val="00B0F0"/>
-              </w:rPr>
-              <w:t>min</w:t>
-            </w:r>
-            <w:r>
-              <w:rPr>
-                <w:i/>
-                <w:color w:val="00B0F0"/>
-              </w:rPr>
-              <w:t xml:space="preserve"> practice</w:t>
+              <w:t>1 min</w:t>
             </w:r>
           </w:p>
         </w:tc>
@@ -1416,23 +1354,23 @@
                 <w:i/>
                 <w:color w:val="00B0F0"/>
               </w:rPr>
-              <w:t>5</w:t>
-            </w:r>
-          </w:p>
-        </w:tc>
-        <w:tc>
-          <w:tcPr>
-            <w:tcW w:w="912" w:type="dxa"/>
-          </w:tcPr>
-          <w:p>
-            <w:pPr>
-              <w:rPr>
-                <w:i/>
-                <w:color w:val="00B0F0"/>
-              </w:rPr>
-            </w:pPr>
-            <w:r>
-              <w:t>JJ</w:t>
+              <w:t>1</w:t>
+            </w:r>
+          </w:p>
+        </w:tc>
+        <w:tc>
+          <w:tcPr>
+            <w:tcW w:w="912" w:type="dxa"/>
+          </w:tcPr>
+          <w:p>
+            <w:pPr>
+              <w:rPr>
+                <w:i/>
+                <w:color w:val="00B0F0"/>
+              </w:rPr>
+            </w:pPr>
+            <w:r>
+              <w:t>DI</w:t>
             </w:r>
           </w:p>
         </w:tc>
@@ -1465,7 +1403,10 @@
           </w:tcPr>
           <w:p>
             <w:r>
-              <w:t xml:space="preserve">10 </w:t>
+              <w:t>9</w:t>
+            </w:r>
+            <w:r>
+              <w:t xml:space="preserve"> </w:t>
             </w:r>
             <w:r>
               <w:t>min</w:t>
@@ -1481,7 +1422,10 @@
               <w:t>9.</w:t>
             </w:r>
             <w:r>
-              <w:t>05</w:t>
+              <w:t>0</w:t>
+            </w:r>
+            <w:r>
+              <w:t>0</w:t>
             </w:r>
             <w:bookmarkStart w:id="0" w:name="_GoBack"/>
             <w:bookmarkEnd w:id="0"/>

</xml_diff>